<commit_message>
updated Task Two group assignment
</commit_message>
<xml_diff>
--- a/Dimensionality Reduction/Feature_Extraction/PCA_on_house_prices_data/Task Two group assignment.docx
+++ b/Dimensionality Reduction/Feature_Extraction/PCA_on_house_prices_data/Task Two group assignment.docx
@@ -304,7 +304,6 @@
         </w:rPr>
         <w:t xml:space="preserve">Using the provided </w:t>
       </w:r>
-      <w:proofErr w:type="spellStart"/>
       <w:r>
         <w:rPr>
           <w:i/>
@@ -312,7 +311,6 @@
         </w:rPr>
         <w:t>House_Price_data</w:t>
       </w:r>
-      <w:proofErr w:type="spellEnd"/>
       <w:r>
         <w:rPr>
           <w:sz w:val="24"/>
@@ -333,21 +331,7 @@
         <w:rPr>
           <w:sz w:val="24"/>
         </w:rPr>
-        <w:t xml:space="preserve">Prepare the data to form a matrix indicate how you dealt with: </w:t>
-      </w:r>
-      <w:proofErr w:type="spellStart"/>
-      <w:r>
-        <w:rPr>
-          <w:sz w:val="24"/>
-        </w:rPr>
-        <w:t>NaN</w:t>
-      </w:r>
-      <w:proofErr w:type="spellEnd"/>
-      <w:r>
-        <w:rPr>
-          <w:sz w:val="24"/>
-        </w:rPr>
-        <w:t xml:space="preserve"> Values (Note mere deletion attracts lesser marks), Infinite value errors </w:t>
+        <w:t xml:space="preserve">Prepare the data to form a matrix indicate how you dealt with: NaN Values (Note mere deletion attracts lesser marks), Infinite value errors </w:t>
       </w:r>
       <w:r>
         <w:rPr>
@@ -409,43 +393,47 @@
           <w:bCs/>
           <w:sz w:val="24"/>
         </w:rPr>
-        <w:t xml:space="preserve">Used </w:t>
-      </w:r>
-      <w:proofErr w:type="spellStart"/>
-      <w:r>
-        <w:rPr>
-          <w:b/>
-          <w:bCs/>
-          <w:sz w:val="24"/>
-        </w:rPr>
-        <w:t>SimpleImputer</w:t>
-      </w:r>
-      <w:proofErr w:type="spellEnd"/>
-      <w:r>
-        <w:rPr>
-          <w:b/>
-          <w:bCs/>
-          <w:sz w:val="24"/>
-        </w:rPr>
-        <w:t xml:space="preserve"> to replace null values in numeric columns with the median value in each numerical column. Also use </w:t>
-      </w:r>
-      <w:proofErr w:type="spellStart"/>
-      <w:r>
-        <w:rPr>
-          <w:b/>
-          <w:bCs/>
-          <w:sz w:val="24"/>
-        </w:rPr>
-        <w:t>SimpleImputer</w:t>
-      </w:r>
-      <w:proofErr w:type="spellEnd"/>
-      <w:r>
-        <w:rPr>
-          <w:b/>
-          <w:bCs/>
-          <w:sz w:val="24"/>
-        </w:rPr>
-        <w:t xml:space="preserve"> to replace null values in object columns with the most frequent value in each object column.</w:t>
+        <w:t>Used SimpleImputer to replace null values in numeric columns with the median value in each numerical column. Also use</w:t>
+      </w:r>
+      <w:r>
+        <w:rPr>
+          <w:b/>
+          <w:bCs/>
+          <w:sz w:val="24"/>
+        </w:rPr>
+        <w:t>d</w:t>
+      </w:r>
+      <w:r>
+        <w:rPr>
+          <w:b/>
+          <w:bCs/>
+          <w:sz w:val="24"/>
+        </w:rPr>
+        <w:t xml:space="preserve"> SimpleImputer to replace null values in object columns with </w:t>
+      </w:r>
+      <w:r>
+        <w:rPr>
+          <w:b/>
+          <w:bCs/>
+          <w:sz w:val="24"/>
+        </w:rPr>
+        <w:t>a constant value, ‘’None””</w:t>
+      </w:r>
+      <w:r>
+        <w:rPr>
+          <w:b/>
+          <w:bCs/>
+          <w:sz w:val="24"/>
+        </w:rPr>
+        <w:t>.</w:t>
+      </w:r>
+      <w:r>
+        <w:rPr>
+          <w:b/>
+          <w:bCs/>
+          <w:sz w:val="24"/>
+        </w:rPr>
+        <w:t xml:space="preserve"> This is because the null values in those columns represent absence of something which is valuable information.</w:t>
       </w:r>
     </w:p>
     <w:p>
@@ -499,6 +487,7 @@
         <w:rPr>
           <w:sz w:val="24"/>
         </w:rPr>
+        <w:lastRenderedPageBreak/>
         <w:t xml:space="preserve">Perform </w:t>
       </w:r>
       <w:r>
@@ -570,7 +559,6 @@
         <w:rPr>
           <w:sz w:val="24"/>
         </w:rPr>
-        <w:lastRenderedPageBreak/>
         <w:t xml:space="preserve">Component </w:t>
       </w:r>
       <w:r>
@@ -866,63 +854,13 @@
           <w:bCs/>
         </w:rPr>
       </w:pPr>
-      <w:proofErr w:type="spellStart"/>
-      <w:r>
-        <w:rPr>
-          <w:b/>
-          <w:bCs/>
-          <w:sz w:val="24"/>
-        </w:rPr>
-        <w:t>y_hat</w:t>
-      </w:r>
-      <w:proofErr w:type="spellEnd"/>
-      <w:r>
-        <w:rPr>
-          <w:b/>
-          <w:bCs/>
-          <w:sz w:val="24"/>
-        </w:rPr>
-        <w:t xml:space="preserve"> = </w:t>
-      </w:r>
-      <w:r>
-        <w:rPr>
-          <w:b/>
-          <w:bCs/>
-          <w:sz w:val="24"/>
-        </w:rPr>
-        <w:t>w1</w:t>
-      </w:r>
-      <w:r>
-        <w:rPr>
-          <w:b/>
-          <w:bCs/>
-          <w:sz w:val="24"/>
-        </w:rPr>
-        <w:t xml:space="preserve"> X1 + </w:t>
-      </w:r>
-      <w:r>
-        <w:rPr>
-          <w:b/>
-          <w:bCs/>
-          <w:sz w:val="24"/>
-        </w:rPr>
-        <w:t>w2</w:t>
-      </w:r>
-      <w:r>
-        <w:rPr>
-          <w:b/>
-          <w:bCs/>
-          <w:sz w:val="24"/>
-        </w:rPr>
-        <w:t xml:space="preserve"> X2 + </w:t>
-      </w:r>
-      <w:r>
-        <w:rPr>
-          <w:b/>
-          <w:bCs/>
-          <w:sz w:val="24"/>
-        </w:rPr>
-        <w:t>b</w:t>
+      <w:r>
+        <w:rPr>
+          <w:b/>
+          <w:bCs/>
+          <w:sz w:val="24"/>
+        </w:rPr>
+        <w:t>y_hat = w1 X1 + w2 X2 + b</w:t>
       </w:r>
     </w:p>
     <w:p>
@@ -935,23 +873,13 @@
           <w:sz w:val="24"/>
         </w:rPr>
       </w:pPr>
-      <w:proofErr w:type="spellStart"/>
-      <w:r>
-        <w:rPr>
-          <w:b/>
-          <w:bCs/>
-          <w:sz w:val="24"/>
-        </w:rPr>
-        <w:t>y_hat</w:t>
-      </w:r>
-      <w:proofErr w:type="spellEnd"/>
-      <w:r>
-        <w:rPr>
-          <w:b/>
-          <w:bCs/>
-          <w:sz w:val="24"/>
-        </w:rPr>
-        <w:t xml:space="preserve"> = 17073.5 X1 + 1120.12 X2 + 180921.2</w:t>
+      <w:r>
+        <w:rPr>
+          <w:b/>
+          <w:bCs/>
+          <w:sz w:val="24"/>
+        </w:rPr>
+        <w:t>y_hat = 17073.5 X1 + 1120.12 X2 + 180921.2</w:t>
       </w:r>
     </w:p>
     <w:sectPr>

</xml_diff>